<commit_message>
Adiciona variáveis de contrato e documentação sobre seu uso. Atualiza o contrato de cessão de crédito para formatar a data de pagamento de forma mais legível.
</commit_message>
<xml_diff>
--- a/sample_files/Contrato_de_Cessão_de_Credito.docx
+++ b/sample_files/Contrato_de_Cessão_de_Credito.docx
@@ -32,19 +32,11 @@
           <w:rFonts w:ascii="Times New Roman" w:hAnsi="Times New Roman" w:cs="Times New Roman"/>
         </w:rPr>
       </w:pPr>
-      <w:proofErr w:type="spellStart"/>
       <w:r>
         <w:rPr>
           <w:rFonts w:ascii="Times New Roman" w:hAnsi="Times New Roman" w:cs="Times New Roman"/>
         </w:rPr>
-        <w:t>Cedente</w:t>
-      </w:r>
-      <w:proofErr w:type="spellEnd"/>
-      <w:r>
-        <w:rPr>
-          <w:rFonts w:ascii="Times New Roman" w:hAnsi="Times New Roman" w:cs="Times New Roman"/>
-        </w:rPr>
-        <w:t xml:space="preserve">: </w:t>
+        <w:t xml:space="preserve">Cedente: </w:t>
       </w:r>
       <w:r>
         <w:rPr>
@@ -78,35 +70,41 @@
         <w:rPr>
           <w:rFonts w:ascii="Times New Roman" w:hAnsi="Times New Roman" w:cs="Times New Roman"/>
         </w:rPr>
-        <w:t xml:space="preserve">}, </w:t>
+        <w:t xml:space="preserve">}, inscrito no CNPJ sob o nº </w:t>
+      </w:r>
+      <w:r>
+        <w:rPr>
+          <w:rFonts w:ascii="Times New Roman" w:hAnsi="Times New Roman" w:cs="Times New Roman"/>
+        </w:rPr>
+        <w:t>{</w:t>
       </w:r>
       <w:proofErr w:type="spellStart"/>
+      <w:proofErr w:type="gramStart"/>
       <w:r>
         <w:rPr>
           <w:rFonts w:ascii="Times New Roman" w:hAnsi="Times New Roman" w:cs="Times New Roman"/>
         </w:rPr>
-        <w:t>inscrito</w:t>
+        <w:t>principal.</w:t>
+      </w:r>
+      <w:r>
+        <w:rPr>
+          <w:rFonts w:ascii="Times New Roman" w:hAnsi="Times New Roman" w:cs="Times New Roman"/>
+        </w:rPr>
+        <w:t>cnpj</w:t>
+      </w:r>
+      <w:proofErr w:type="gramEnd"/>
+      <w:r>
+        <w:rPr>
+          <w:rFonts w:ascii="Times New Roman" w:hAnsi="Times New Roman" w:cs="Times New Roman"/>
+        </w:rPr>
+        <w:t>_cedente</w:t>
       </w:r>
       <w:proofErr w:type="spellEnd"/>
       <w:r>
         <w:rPr>
           <w:rFonts w:ascii="Times New Roman" w:hAnsi="Times New Roman" w:cs="Times New Roman"/>
         </w:rPr>
-        <w:t xml:space="preserve"> no CNPJ sob </w:t>
-      </w:r>
-      <w:proofErr w:type="spellStart"/>
-      <w:r>
-        <w:rPr>
-          <w:rFonts w:ascii="Times New Roman" w:hAnsi="Times New Roman" w:cs="Times New Roman"/>
-        </w:rPr>
-        <w:t>o n</w:t>
-      </w:r>
-      <w:proofErr w:type="spellEnd"/>
-      <w:r>
-        <w:rPr>
-          <w:rFonts w:ascii="Times New Roman" w:hAnsi="Times New Roman" w:cs="Times New Roman"/>
-        </w:rPr>
-        <w:t xml:space="preserve">º </w:t>
+        <w:t xml:space="preserve">}, com sede à </w:t>
       </w:r>
       <w:r>
         <w:rPr>
@@ -115,6 +113,7 @@
         <w:t>{</w:t>
       </w:r>
       <w:proofErr w:type="spellStart"/>
+      <w:proofErr w:type="gramStart"/>
       <w:r>
         <w:rPr>
           <w:rFonts w:ascii="Times New Roman" w:hAnsi="Times New Roman" w:cs="Times New Roman"/>
@@ -125,47 +124,14 @@
         <w:rPr>
           <w:rFonts w:ascii="Times New Roman" w:hAnsi="Times New Roman" w:cs="Times New Roman"/>
         </w:rPr>
-        <w:t>cnpj_cedente</w:t>
+        <w:t>endereco</w:t>
       </w:r>
-      <w:proofErr w:type="spellEnd"/>
+      <w:proofErr w:type="gramEnd"/>
       <w:r>
         <w:rPr>
           <w:rFonts w:ascii="Times New Roman" w:hAnsi="Times New Roman" w:cs="Times New Roman"/>
         </w:rPr>
-        <w:t xml:space="preserve">}, com </w:t>
-      </w:r>
-      <w:proofErr w:type="spellStart"/>
-      <w:r>
-        <w:rPr>
-          <w:rFonts w:ascii="Times New Roman" w:hAnsi="Times New Roman" w:cs="Times New Roman"/>
-        </w:rPr>
-        <w:t>sede</w:t>
-      </w:r>
-      <w:proofErr w:type="spellEnd"/>
-      <w:r>
-        <w:rPr>
-          <w:rFonts w:ascii="Times New Roman" w:hAnsi="Times New Roman" w:cs="Times New Roman"/>
-        </w:rPr>
-        <w:t xml:space="preserve"> à </w:t>
-      </w:r>
-      <w:r>
-        <w:rPr>
-          <w:rFonts w:ascii="Times New Roman" w:hAnsi="Times New Roman" w:cs="Times New Roman"/>
-        </w:rPr>
-        <w:t>{</w:t>
-      </w:r>
-      <w:proofErr w:type="spellStart"/>
-      <w:r>
-        <w:rPr>
-          <w:rFonts w:ascii="Times New Roman" w:hAnsi="Times New Roman" w:cs="Times New Roman"/>
-        </w:rPr>
-        <w:t>principal.</w:t>
-      </w:r>
-      <w:r>
-        <w:rPr>
-          <w:rFonts w:ascii="Times New Roman" w:hAnsi="Times New Roman" w:cs="Times New Roman"/>
-        </w:rPr>
-        <w:t>endereco_cedente</w:t>
+        <w:t>_cedente</w:t>
       </w:r>
       <w:proofErr w:type="spellEnd"/>
       <w:r>
@@ -181,19 +147,11 @@
           <w:rFonts w:ascii="Times New Roman" w:hAnsi="Times New Roman" w:cs="Times New Roman"/>
         </w:rPr>
       </w:pPr>
-      <w:proofErr w:type="spellStart"/>
       <w:r>
         <w:rPr>
           <w:rFonts w:ascii="Times New Roman" w:hAnsi="Times New Roman" w:cs="Times New Roman"/>
         </w:rPr>
-        <w:t>Cessionário</w:t>
-      </w:r>
-      <w:proofErr w:type="spellEnd"/>
-      <w:r>
-        <w:rPr>
-          <w:rFonts w:ascii="Times New Roman" w:hAnsi="Times New Roman" w:cs="Times New Roman"/>
-        </w:rPr>
-        <w:t xml:space="preserve">: </w:t>
+        <w:t xml:space="preserve">Cessionário: </w:t>
       </w:r>
       <w:r>
         <w:rPr>
@@ -227,35 +185,41 @@
         <w:rPr>
           <w:rFonts w:ascii="Times New Roman" w:hAnsi="Times New Roman" w:cs="Times New Roman"/>
         </w:rPr>
-        <w:t xml:space="preserve">}, </w:t>
+        <w:t xml:space="preserve">}, inscrito no CNPJ sob o nº </w:t>
+      </w:r>
+      <w:r>
+        <w:rPr>
+          <w:rFonts w:ascii="Times New Roman" w:hAnsi="Times New Roman" w:cs="Times New Roman"/>
+        </w:rPr>
+        <w:t>{</w:t>
       </w:r>
       <w:proofErr w:type="spellStart"/>
+      <w:proofErr w:type="gramStart"/>
       <w:r>
         <w:rPr>
           <w:rFonts w:ascii="Times New Roman" w:hAnsi="Times New Roman" w:cs="Times New Roman"/>
         </w:rPr>
-        <w:t>inscrito</w:t>
+        <w:t>principal.</w:t>
+      </w:r>
+      <w:r>
+        <w:rPr>
+          <w:rFonts w:ascii="Times New Roman" w:hAnsi="Times New Roman" w:cs="Times New Roman"/>
+        </w:rPr>
+        <w:t>cnpj</w:t>
+      </w:r>
+      <w:proofErr w:type="gramEnd"/>
+      <w:r>
+        <w:rPr>
+          <w:rFonts w:ascii="Times New Roman" w:hAnsi="Times New Roman" w:cs="Times New Roman"/>
+        </w:rPr>
+        <w:t>_cessionario</w:t>
       </w:r>
       <w:proofErr w:type="spellEnd"/>
       <w:r>
         <w:rPr>
           <w:rFonts w:ascii="Times New Roman" w:hAnsi="Times New Roman" w:cs="Times New Roman"/>
         </w:rPr>
-        <w:t xml:space="preserve"> no CNPJ sob </w:t>
-      </w:r>
-      <w:proofErr w:type="spellStart"/>
-      <w:r>
-        <w:rPr>
-          <w:rFonts w:ascii="Times New Roman" w:hAnsi="Times New Roman" w:cs="Times New Roman"/>
-        </w:rPr>
-        <w:t>o n</w:t>
-      </w:r>
-      <w:proofErr w:type="spellEnd"/>
-      <w:r>
-        <w:rPr>
-          <w:rFonts w:ascii="Times New Roman" w:hAnsi="Times New Roman" w:cs="Times New Roman"/>
-        </w:rPr>
-        <w:t xml:space="preserve">º </w:t>
+        <w:t xml:space="preserve">}, com sede à </w:t>
       </w:r>
       <w:r>
         <w:rPr>
@@ -264,6 +228,7 @@
         <w:t>{</w:t>
       </w:r>
       <w:proofErr w:type="spellStart"/>
+      <w:proofErr w:type="gramStart"/>
       <w:r>
         <w:rPr>
           <w:rFonts w:ascii="Times New Roman" w:hAnsi="Times New Roman" w:cs="Times New Roman"/>
@@ -274,47 +239,14 @@
         <w:rPr>
           <w:rFonts w:ascii="Times New Roman" w:hAnsi="Times New Roman" w:cs="Times New Roman"/>
         </w:rPr>
-        <w:t>cnpj_cessionario</w:t>
+        <w:t>endereco</w:t>
       </w:r>
-      <w:proofErr w:type="spellEnd"/>
+      <w:proofErr w:type="gramEnd"/>
       <w:r>
         <w:rPr>
           <w:rFonts w:ascii="Times New Roman" w:hAnsi="Times New Roman" w:cs="Times New Roman"/>
         </w:rPr>
-        <w:t xml:space="preserve">}, com </w:t>
-      </w:r>
-      <w:proofErr w:type="spellStart"/>
-      <w:r>
-        <w:rPr>
-          <w:rFonts w:ascii="Times New Roman" w:hAnsi="Times New Roman" w:cs="Times New Roman"/>
-        </w:rPr>
-        <w:t>sede</w:t>
-      </w:r>
-      <w:proofErr w:type="spellEnd"/>
-      <w:r>
-        <w:rPr>
-          <w:rFonts w:ascii="Times New Roman" w:hAnsi="Times New Roman" w:cs="Times New Roman"/>
-        </w:rPr>
-        <w:t xml:space="preserve"> à </w:t>
-      </w:r>
-      <w:r>
-        <w:rPr>
-          <w:rFonts w:ascii="Times New Roman" w:hAnsi="Times New Roman" w:cs="Times New Roman"/>
-        </w:rPr>
-        <w:t>{</w:t>
-      </w:r>
-      <w:proofErr w:type="spellStart"/>
-      <w:r>
-        <w:rPr>
-          <w:rFonts w:ascii="Times New Roman" w:hAnsi="Times New Roman" w:cs="Times New Roman"/>
-        </w:rPr>
-        <w:t>principal.</w:t>
-      </w:r>
-      <w:r>
-        <w:rPr>
-          <w:rFonts w:ascii="Times New Roman" w:hAnsi="Times New Roman" w:cs="Times New Roman"/>
-        </w:rPr>
-        <w:t>endereco_cessionario</w:t>
+        <w:t>_cessionario</w:t>
       </w:r>
       <w:proofErr w:type="spellEnd"/>
       <w:r>
@@ -334,21 +266,7 @@
         <w:rPr>
           <w:rFonts w:ascii="Times New Roman" w:hAnsi="Times New Roman" w:cs="Times New Roman"/>
         </w:rPr>
-        <w:t xml:space="preserve">Data de </w:t>
-      </w:r>
-      <w:proofErr w:type="spellStart"/>
-      <w:r>
-        <w:rPr>
-          <w:rFonts w:ascii="Times New Roman" w:hAnsi="Times New Roman" w:cs="Times New Roman"/>
-        </w:rPr>
-        <w:t>Assinatura</w:t>
-      </w:r>
-      <w:proofErr w:type="spellEnd"/>
-      <w:r>
-        <w:rPr>
-          <w:rFonts w:ascii="Times New Roman" w:hAnsi="Times New Roman" w:cs="Times New Roman"/>
-        </w:rPr>
-        <w:t xml:space="preserve">: </w:t>
+        <w:t xml:space="preserve">Data de Assinatura: </w:t>
       </w:r>
       <w:r>
         <w:rPr>
@@ -374,8 +292,16 @@
         <w:rPr>
           <w:rFonts w:ascii="Times New Roman" w:hAnsi="Times New Roman" w:cs="Times New Roman"/>
         </w:rPr>
-        <w:t xml:space="preserve"> | dateToExtenso</w:t>
+        <w:t xml:space="preserve"> | </w:t>
       </w:r>
+      <w:proofErr w:type="spellStart"/>
+      <w:r>
+        <w:rPr>
+          <w:rFonts w:ascii="Times New Roman" w:hAnsi="Times New Roman" w:cs="Times New Roman"/>
+        </w:rPr>
+        <w:t>dateToExtenso</w:t>
+      </w:r>
+      <w:proofErr w:type="spellEnd"/>
       <w:r>
         <w:rPr>
           <w:rFonts w:ascii="Times New Roman" w:hAnsi="Times New Roman" w:cs="Times New Roman"/>
@@ -387,7 +313,6 @@
       <w:pPr>
         <w:rPr>
           <w:rFonts w:ascii="Times New Roman" w:hAnsi="Times New Roman" w:cs="Times New Roman"/>
-          <w:lang w:val="pt-BR"/>
         </w:rPr>
       </w:pPr>
     </w:p>
@@ -401,133 +326,7 @@
         <w:rPr>
           <w:rFonts w:ascii="Times New Roman" w:hAnsi="Times New Roman" w:cs="Times New Roman"/>
         </w:rPr>
-        <w:t xml:space="preserve">As partes </w:t>
-      </w:r>
-      <w:proofErr w:type="spellStart"/>
-      <w:r>
-        <w:rPr>
-          <w:rFonts w:ascii="Times New Roman" w:hAnsi="Times New Roman" w:cs="Times New Roman"/>
-        </w:rPr>
-        <w:t>acima</w:t>
-      </w:r>
-      <w:proofErr w:type="spellEnd"/>
-      <w:r>
-        <w:rPr>
-          <w:rFonts w:ascii="Times New Roman" w:hAnsi="Times New Roman" w:cs="Times New Roman"/>
-        </w:rPr>
-        <w:t xml:space="preserve"> </w:t>
-      </w:r>
-      <w:proofErr w:type="spellStart"/>
-      <w:r>
-        <w:rPr>
-          <w:rFonts w:ascii="Times New Roman" w:hAnsi="Times New Roman" w:cs="Times New Roman"/>
-        </w:rPr>
-        <w:t>identificadas</w:t>
-      </w:r>
-      <w:proofErr w:type="spellEnd"/>
-      <w:r>
-        <w:rPr>
-          <w:rFonts w:ascii="Times New Roman" w:hAnsi="Times New Roman" w:cs="Times New Roman"/>
-        </w:rPr>
-        <w:t xml:space="preserve"> </w:t>
-      </w:r>
-      <w:proofErr w:type="spellStart"/>
-      <w:r>
-        <w:rPr>
-          <w:rFonts w:ascii="Times New Roman" w:hAnsi="Times New Roman" w:cs="Times New Roman"/>
-        </w:rPr>
-        <w:t>firmam</w:t>
-      </w:r>
-      <w:proofErr w:type="spellEnd"/>
-      <w:r>
-        <w:rPr>
-          <w:rFonts w:ascii="Times New Roman" w:hAnsi="Times New Roman" w:cs="Times New Roman"/>
-        </w:rPr>
-        <w:t xml:space="preserve"> o </w:t>
-      </w:r>
-      <w:proofErr w:type="spellStart"/>
-      <w:r>
-        <w:rPr>
-          <w:rFonts w:ascii="Times New Roman" w:hAnsi="Times New Roman" w:cs="Times New Roman"/>
-        </w:rPr>
-        <w:t>presente</w:t>
-      </w:r>
-      <w:proofErr w:type="spellEnd"/>
-      <w:r>
-        <w:rPr>
-          <w:rFonts w:ascii="Times New Roman" w:hAnsi="Times New Roman" w:cs="Times New Roman"/>
-        </w:rPr>
-        <w:t xml:space="preserve"> </w:t>
-      </w:r>
-      <w:proofErr w:type="spellStart"/>
-      <w:r>
-        <w:rPr>
-          <w:rFonts w:ascii="Times New Roman" w:hAnsi="Times New Roman" w:cs="Times New Roman"/>
-        </w:rPr>
-        <w:t>contrato</w:t>
-      </w:r>
-      <w:proofErr w:type="spellEnd"/>
-      <w:r>
-        <w:rPr>
-          <w:rFonts w:ascii="Times New Roman" w:hAnsi="Times New Roman" w:cs="Times New Roman"/>
-        </w:rPr>
-        <w:t xml:space="preserve">, </w:t>
-      </w:r>
-      <w:proofErr w:type="spellStart"/>
-      <w:r>
-        <w:rPr>
-          <w:rFonts w:ascii="Times New Roman" w:hAnsi="Times New Roman" w:cs="Times New Roman"/>
-        </w:rPr>
-        <w:t>regido</w:t>
-      </w:r>
-      <w:proofErr w:type="spellEnd"/>
-      <w:r>
-        <w:rPr>
-          <w:rFonts w:ascii="Times New Roman" w:hAnsi="Times New Roman" w:cs="Times New Roman"/>
-        </w:rPr>
-        <w:t xml:space="preserve"> </w:t>
-      </w:r>
-      <w:proofErr w:type="spellStart"/>
-      <w:r>
-        <w:rPr>
-          <w:rFonts w:ascii="Times New Roman" w:hAnsi="Times New Roman" w:cs="Times New Roman"/>
-        </w:rPr>
-        <w:t>pelas</w:t>
-      </w:r>
-      <w:proofErr w:type="spellEnd"/>
-      <w:r>
-        <w:rPr>
-          <w:rFonts w:ascii="Times New Roman" w:hAnsi="Times New Roman" w:cs="Times New Roman"/>
-        </w:rPr>
-        <w:t xml:space="preserve"> </w:t>
-      </w:r>
-      <w:proofErr w:type="spellStart"/>
-      <w:r>
-        <w:rPr>
-          <w:rFonts w:ascii="Times New Roman" w:hAnsi="Times New Roman" w:cs="Times New Roman"/>
-        </w:rPr>
-        <w:t>cláusulas</w:t>
-      </w:r>
-      <w:proofErr w:type="spellEnd"/>
-      <w:r>
-        <w:rPr>
-          <w:rFonts w:ascii="Times New Roman" w:hAnsi="Times New Roman" w:cs="Times New Roman"/>
-        </w:rPr>
-        <w:t xml:space="preserve"> a </w:t>
-      </w:r>
-      <w:proofErr w:type="spellStart"/>
-      <w:r>
-        <w:rPr>
-          <w:rFonts w:ascii="Times New Roman" w:hAnsi="Times New Roman" w:cs="Times New Roman"/>
-        </w:rPr>
-        <w:t>seguir</w:t>
-      </w:r>
-      <w:proofErr w:type="spellEnd"/>
-      <w:r>
-        <w:rPr>
-          <w:rFonts w:ascii="Times New Roman" w:hAnsi="Times New Roman" w:cs="Times New Roman"/>
-        </w:rPr>
-        <w:t>:</w:t>
+        <w:t>As partes acima identificadas firmam o presente contrato, regido pelas cláusulas a seguir:</w:t>
       </w:r>
     </w:p>
     <w:p>
@@ -607,189 +406,7 @@
         <w:rPr>
           <w:rFonts w:ascii="Times New Roman" w:hAnsi="Times New Roman" w:cs="Times New Roman"/>
         </w:rPr>
-        <w:t xml:space="preserve">O </w:t>
-      </w:r>
-      <w:proofErr w:type="spellStart"/>
-      <w:r>
-        <w:rPr>
-          <w:rFonts w:ascii="Times New Roman" w:hAnsi="Times New Roman" w:cs="Times New Roman"/>
-        </w:rPr>
-        <w:t>presente</w:t>
-      </w:r>
-      <w:proofErr w:type="spellEnd"/>
-      <w:r>
-        <w:rPr>
-          <w:rFonts w:ascii="Times New Roman" w:hAnsi="Times New Roman" w:cs="Times New Roman"/>
-        </w:rPr>
-        <w:t xml:space="preserve"> </w:t>
-      </w:r>
-      <w:proofErr w:type="spellStart"/>
-      <w:r>
-        <w:rPr>
-          <w:rFonts w:ascii="Times New Roman" w:hAnsi="Times New Roman" w:cs="Times New Roman"/>
-        </w:rPr>
-        <w:t>contrato</w:t>
-      </w:r>
-      <w:proofErr w:type="spellEnd"/>
-      <w:r>
-        <w:rPr>
-          <w:rFonts w:ascii="Times New Roman" w:hAnsi="Times New Roman" w:cs="Times New Roman"/>
-        </w:rPr>
-        <w:t xml:space="preserve"> </w:t>
-      </w:r>
-      <w:proofErr w:type="spellStart"/>
-      <w:r>
-        <w:rPr>
-          <w:rFonts w:ascii="Times New Roman" w:hAnsi="Times New Roman" w:cs="Times New Roman"/>
-        </w:rPr>
-        <w:t>tem</w:t>
-      </w:r>
-      <w:proofErr w:type="spellEnd"/>
-      <w:r>
-        <w:rPr>
-          <w:rFonts w:ascii="Times New Roman" w:hAnsi="Times New Roman" w:cs="Times New Roman"/>
-        </w:rPr>
-        <w:t xml:space="preserve"> </w:t>
-      </w:r>
-      <w:proofErr w:type="spellStart"/>
-      <w:r>
-        <w:rPr>
-          <w:rFonts w:ascii="Times New Roman" w:hAnsi="Times New Roman" w:cs="Times New Roman"/>
-        </w:rPr>
-        <w:t>como</w:t>
-      </w:r>
-      <w:proofErr w:type="spellEnd"/>
-      <w:r>
-        <w:rPr>
-          <w:rFonts w:ascii="Times New Roman" w:hAnsi="Times New Roman" w:cs="Times New Roman"/>
-        </w:rPr>
-        <w:t xml:space="preserve"> </w:t>
-      </w:r>
-      <w:proofErr w:type="spellStart"/>
-      <w:r>
-        <w:rPr>
-          <w:rFonts w:ascii="Times New Roman" w:hAnsi="Times New Roman" w:cs="Times New Roman"/>
-        </w:rPr>
-        <w:t>objeto</w:t>
-      </w:r>
-      <w:proofErr w:type="spellEnd"/>
-      <w:r>
-        <w:rPr>
-          <w:rFonts w:ascii="Times New Roman" w:hAnsi="Times New Roman" w:cs="Times New Roman"/>
-        </w:rPr>
-        <w:t xml:space="preserve"> a </w:t>
-      </w:r>
-      <w:proofErr w:type="spellStart"/>
-      <w:r>
-        <w:rPr>
-          <w:rFonts w:ascii="Times New Roman" w:hAnsi="Times New Roman" w:cs="Times New Roman"/>
-        </w:rPr>
-        <w:t>cessão</w:t>
-      </w:r>
-      <w:proofErr w:type="spellEnd"/>
-      <w:r>
-        <w:rPr>
-          <w:rFonts w:ascii="Times New Roman" w:hAnsi="Times New Roman" w:cs="Times New Roman"/>
-        </w:rPr>
-        <w:t xml:space="preserve"> dos </w:t>
-      </w:r>
-      <w:proofErr w:type="spellStart"/>
-      <w:r>
-        <w:rPr>
-          <w:rFonts w:ascii="Times New Roman" w:hAnsi="Times New Roman" w:cs="Times New Roman"/>
-        </w:rPr>
-        <w:t>créditos</w:t>
-      </w:r>
-      <w:proofErr w:type="spellEnd"/>
-      <w:r>
-        <w:rPr>
-          <w:rFonts w:ascii="Times New Roman" w:hAnsi="Times New Roman" w:cs="Times New Roman"/>
-        </w:rPr>
-        <w:t xml:space="preserve"> </w:t>
-      </w:r>
-      <w:proofErr w:type="spellStart"/>
-      <w:r>
-        <w:rPr>
-          <w:rFonts w:ascii="Times New Roman" w:hAnsi="Times New Roman" w:cs="Times New Roman"/>
-        </w:rPr>
-        <w:t>descritos</w:t>
-      </w:r>
-      <w:proofErr w:type="spellEnd"/>
-      <w:r>
-        <w:rPr>
-          <w:rFonts w:ascii="Times New Roman" w:hAnsi="Times New Roman" w:cs="Times New Roman"/>
-        </w:rPr>
-        <w:t xml:space="preserve"> </w:t>
-      </w:r>
-      <w:proofErr w:type="spellStart"/>
-      <w:r>
-        <w:rPr>
-          <w:rFonts w:ascii="Times New Roman" w:hAnsi="Times New Roman" w:cs="Times New Roman"/>
-        </w:rPr>
-        <w:t>na</w:t>
-      </w:r>
-      <w:proofErr w:type="spellEnd"/>
-      <w:r>
-        <w:rPr>
-          <w:rFonts w:ascii="Times New Roman" w:hAnsi="Times New Roman" w:cs="Times New Roman"/>
-        </w:rPr>
-        <w:t xml:space="preserve"> </w:t>
-      </w:r>
-      <w:proofErr w:type="spellStart"/>
-      <w:r>
-        <w:rPr>
-          <w:rFonts w:ascii="Times New Roman" w:hAnsi="Times New Roman" w:cs="Times New Roman"/>
-        </w:rPr>
-        <w:t>cláusula</w:t>
-      </w:r>
-      <w:proofErr w:type="spellEnd"/>
-      <w:r>
-        <w:rPr>
-          <w:rFonts w:ascii="Times New Roman" w:hAnsi="Times New Roman" w:cs="Times New Roman"/>
-        </w:rPr>
-        <w:t xml:space="preserve"> </w:t>
-      </w:r>
-      <w:proofErr w:type="spellStart"/>
-      <w:r>
-        <w:rPr>
-          <w:rFonts w:ascii="Times New Roman" w:hAnsi="Times New Roman" w:cs="Times New Roman"/>
-        </w:rPr>
-        <w:t>seguinte</w:t>
-      </w:r>
-      <w:proofErr w:type="spellEnd"/>
-      <w:r>
-        <w:rPr>
-          <w:rFonts w:ascii="Times New Roman" w:hAnsi="Times New Roman" w:cs="Times New Roman"/>
-        </w:rPr>
-        <w:t xml:space="preserve">, de </w:t>
-      </w:r>
-      <w:proofErr w:type="spellStart"/>
-      <w:r>
-        <w:rPr>
-          <w:rFonts w:ascii="Times New Roman" w:hAnsi="Times New Roman" w:cs="Times New Roman"/>
-        </w:rPr>
-        <w:t>titularidade</w:t>
-      </w:r>
-      <w:proofErr w:type="spellEnd"/>
-      <w:r>
-        <w:rPr>
-          <w:rFonts w:ascii="Times New Roman" w:hAnsi="Times New Roman" w:cs="Times New Roman"/>
-        </w:rPr>
-        <w:t xml:space="preserve"> do </w:t>
-      </w:r>
-      <w:proofErr w:type="spellStart"/>
-      <w:r>
-        <w:rPr>
-          <w:rFonts w:ascii="Times New Roman" w:hAnsi="Times New Roman" w:cs="Times New Roman"/>
-        </w:rPr>
-        <w:t>Cedente</w:t>
-      </w:r>
-      <w:proofErr w:type="spellEnd"/>
-      <w:r>
-        <w:rPr>
-          <w:rFonts w:ascii="Times New Roman" w:hAnsi="Times New Roman" w:cs="Times New Roman"/>
-        </w:rPr>
-        <w:t>.</w:t>
+        <w:t>O presente contrato tem como objeto a cessão dos créditos descritos na cláusula seguinte, de titularidade do Cedente.</w:t>
       </w:r>
     </w:p>
     <w:p>
@@ -866,102 +483,24 @@
           <w:rFonts w:ascii="Times New Roman" w:hAnsi="Times New Roman" w:cs="Times New Roman"/>
         </w:rPr>
       </w:pPr>
-      <w:proofErr w:type="spellStart"/>
       <w:r>
         <w:rPr>
           <w:rFonts w:ascii="Times New Roman" w:hAnsi="Times New Roman" w:cs="Times New Roman"/>
         </w:rPr>
-        <w:t>Os</w:t>
-      </w:r>
-      <w:proofErr w:type="spellEnd"/>
-      <w:r>
-        <w:rPr>
-          <w:rFonts w:ascii="Times New Roman" w:hAnsi="Times New Roman" w:cs="Times New Roman"/>
-        </w:rPr>
-        <w:t xml:space="preserve"> </w:t>
-      </w:r>
-      <w:proofErr w:type="spellStart"/>
-      <w:r>
-        <w:rPr>
-          <w:rFonts w:ascii="Times New Roman" w:hAnsi="Times New Roman" w:cs="Times New Roman"/>
-        </w:rPr>
-        <w:t>seguintes</w:t>
-      </w:r>
-      <w:proofErr w:type="spellEnd"/>
-      <w:r>
-        <w:rPr>
-          <w:rFonts w:ascii="Times New Roman" w:hAnsi="Times New Roman" w:cs="Times New Roman"/>
-        </w:rPr>
-        <w:t xml:space="preserve"> </w:t>
-      </w:r>
-      <w:proofErr w:type="spellStart"/>
-      <w:r>
-        <w:rPr>
-          <w:rFonts w:ascii="Times New Roman" w:hAnsi="Times New Roman" w:cs="Times New Roman"/>
-        </w:rPr>
-        <w:t>títulos</w:t>
-      </w:r>
-      <w:proofErr w:type="spellEnd"/>
-      <w:r>
-        <w:rPr>
-          <w:rFonts w:ascii="Times New Roman" w:hAnsi="Times New Roman" w:cs="Times New Roman"/>
-        </w:rPr>
-        <w:t xml:space="preserve"> </w:t>
-      </w:r>
-      <w:proofErr w:type="spellStart"/>
-      <w:r>
-        <w:rPr>
-          <w:rFonts w:ascii="Times New Roman" w:hAnsi="Times New Roman" w:cs="Times New Roman"/>
-        </w:rPr>
-        <w:t>são</w:t>
-      </w:r>
-      <w:proofErr w:type="spellEnd"/>
-      <w:r>
-        <w:rPr>
-          <w:rFonts w:ascii="Times New Roman" w:hAnsi="Times New Roman" w:cs="Times New Roman"/>
-        </w:rPr>
-        <w:t xml:space="preserve"> </w:t>
-      </w:r>
-      <w:proofErr w:type="spellStart"/>
-      <w:r>
-        <w:rPr>
-          <w:rFonts w:ascii="Times New Roman" w:hAnsi="Times New Roman" w:cs="Times New Roman"/>
-        </w:rPr>
-        <w:t>objeto</w:t>
-      </w:r>
-      <w:proofErr w:type="spellEnd"/>
-      <w:r>
-        <w:rPr>
-          <w:rFonts w:ascii="Times New Roman" w:hAnsi="Times New Roman" w:cs="Times New Roman"/>
-        </w:rPr>
-        <w:t xml:space="preserve"> da </w:t>
-      </w:r>
-      <w:proofErr w:type="spellStart"/>
-      <w:r>
-        <w:rPr>
-          <w:rFonts w:ascii="Times New Roman" w:hAnsi="Times New Roman" w:cs="Times New Roman"/>
-        </w:rPr>
-        <w:t>cessão</w:t>
-      </w:r>
-      <w:proofErr w:type="spellEnd"/>
-      <w:r>
-        <w:rPr>
-          <w:rFonts w:ascii="Times New Roman" w:hAnsi="Times New Roman" w:cs="Times New Roman"/>
-        </w:rPr>
-        <w:t>:</w:t>
+        <w:t>Os seguintes títulos são objeto da cessão:</w:t>
       </w:r>
     </w:p>
     <w:tbl>
       <w:tblPr>
         <w:tblStyle w:val="TabeladeGrade4-nfase1"/>
-        <w:tblW w:w="9418" w:type="dxa"/>
+        <w:tblW w:w="0" w:type="auto"/>
         <w:tblInd w:w="108" w:type="dxa"/>
         <w:tblLook w:val="04A0" w:firstRow="1" w:lastRow="0" w:firstColumn="1" w:lastColumn="0" w:noHBand="0" w:noVBand="1"/>
       </w:tblPr>
       <w:tblGrid>
         <w:gridCol w:w="1969"/>
         <w:gridCol w:w="1026"/>
-        <w:gridCol w:w="880"/>
+        <w:gridCol w:w="1191"/>
         <w:gridCol w:w="1454"/>
         <w:gridCol w:w="1405"/>
         <w:gridCol w:w="1454"/>
@@ -970,12 +509,12 @@
       <w:tr>
         <w:trPr>
           <w:cnfStyle w:val="100000000000" w:firstRow="1" w:lastRow="0" w:firstColumn="0" w:lastColumn="0" w:oddVBand="0" w:evenVBand="0" w:oddHBand="0" w:evenHBand="0" w:firstRowFirstColumn="0" w:firstRowLastColumn="0" w:lastRowFirstColumn="0" w:lastRowLastColumn="0"/>
-          <w:trHeight w:val="523"/>
+          <w:trHeight w:val="277"/>
         </w:trPr>
         <w:tc>
           <w:tcPr>
             <w:cnfStyle w:val="001000000000" w:firstRow="0" w:lastRow="0" w:firstColumn="1" w:lastColumn="0" w:oddVBand="0" w:evenVBand="0" w:oddHBand="0" w:evenHBand="0" w:firstRowFirstColumn="0" w:firstRowLastColumn="0" w:lastRowFirstColumn="0" w:lastRowLastColumn="0"/>
-            <w:tcW w:w="1969" w:type="dxa"/>
+            <w:tcW w:w="0" w:type="auto"/>
           </w:tcPr>
           <w:p>
             <w:pPr>
@@ -984,19 +523,17 @@
                 <w:rFonts w:ascii="Times New Roman" w:hAnsi="Times New Roman" w:cs="Times New Roman"/>
               </w:rPr>
             </w:pPr>
-            <w:proofErr w:type="spellStart"/>
             <w:r>
               <w:rPr>
                 <w:rFonts w:ascii="Times New Roman" w:hAnsi="Times New Roman" w:cs="Times New Roman"/>
               </w:rPr>
               <w:t>Cedente</w:t>
             </w:r>
-            <w:proofErr w:type="spellEnd"/>
           </w:p>
         </w:tc>
         <w:tc>
           <w:tcPr>
-            <w:tcW w:w="1028" w:type="dxa"/>
+            <w:tcW w:w="0" w:type="auto"/>
           </w:tcPr>
           <w:p>
             <w:pPr>
@@ -1006,19 +543,17 @@
                 <w:rFonts w:ascii="Times New Roman" w:hAnsi="Times New Roman" w:cs="Times New Roman"/>
               </w:rPr>
             </w:pPr>
-            <w:proofErr w:type="spellStart"/>
             <w:r>
               <w:rPr>
                 <w:rFonts w:ascii="Times New Roman" w:hAnsi="Times New Roman" w:cs="Times New Roman"/>
               </w:rPr>
               <w:t>Sacado</w:t>
             </w:r>
-            <w:proofErr w:type="spellEnd"/>
           </w:p>
         </w:tc>
         <w:tc>
           <w:tcPr>
-            <w:tcW w:w="1062" w:type="dxa"/>
+            <w:tcW w:w="0" w:type="auto"/>
           </w:tcPr>
           <w:p>
             <w:pPr>
@@ -1038,7 +573,7 @@
         </w:tc>
         <w:tc>
           <w:tcPr>
-            <w:tcW w:w="1454" w:type="dxa"/>
+            <w:tcW w:w="0" w:type="auto"/>
           </w:tcPr>
           <w:p>
             <w:pPr>
@@ -1048,19 +583,17 @@
                 <w:rFonts w:ascii="Times New Roman" w:hAnsi="Times New Roman" w:cs="Times New Roman"/>
               </w:rPr>
             </w:pPr>
-            <w:proofErr w:type="spellStart"/>
             <w:r>
               <w:rPr>
                 <w:rFonts w:ascii="Times New Roman" w:hAnsi="Times New Roman" w:cs="Times New Roman"/>
               </w:rPr>
               <w:t>Vencimento</w:t>
             </w:r>
-            <w:proofErr w:type="spellEnd"/>
           </w:p>
         </w:tc>
         <w:tc>
           <w:tcPr>
-            <w:tcW w:w="1419" w:type="dxa"/>
+            <w:tcW w:w="0" w:type="auto"/>
           </w:tcPr>
           <w:p>
             <w:pPr>
@@ -1070,19 +603,17 @@
                 <w:rFonts w:ascii="Times New Roman" w:hAnsi="Times New Roman" w:cs="Times New Roman"/>
               </w:rPr>
             </w:pPr>
-            <w:proofErr w:type="spellStart"/>
             <w:r>
               <w:rPr>
                 <w:rFonts w:ascii="Times New Roman" w:hAnsi="Times New Roman" w:cs="Times New Roman"/>
               </w:rPr>
               <w:t>Documento</w:t>
             </w:r>
-            <w:proofErr w:type="spellEnd"/>
           </w:p>
         </w:tc>
         <w:tc>
           <w:tcPr>
-            <w:tcW w:w="1467" w:type="dxa"/>
+            <w:tcW w:w="0" w:type="auto"/>
           </w:tcPr>
           <w:p>
             <w:pPr>
@@ -1092,19 +623,17 @@
                 <w:rFonts w:ascii="Times New Roman" w:hAnsi="Times New Roman" w:cs="Times New Roman"/>
               </w:rPr>
             </w:pPr>
-            <w:proofErr w:type="spellStart"/>
             <w:r>
               <w:rPr>
                 <w:rFonts w:ascii="Times New Roman" w:hAnsi="Times New Roman" w:cs="Times New Roman"/>
               </w:rPr>
               <w:t>Modalidade</w:t>
             </w:r>
-            <w:proofErr w:type="spellEnd"/>
           </w:p>
         </w:tc>
         <w:tc>
           <w:tcPr>
-            <w:tcW w:w="1019" w:type="dxa"/>
+            <w:tcW w:w="0" w:type="auto"/>
           </w:tcPr>
           <w:p>
             <w:pPr>
@@ -1114,14 +643,12 @@
                 <w:rFonts w:ascii="Times New Roman" w:hAnsi="Times New Roman" w:cs="Times New Roman"/>
               </w:rPr>
             </w:pPr>
-            <w:proofErr w:type="spellStart"/>
             <w:r>
               <w:rPr>
                 <w:rFonts w:ascii="Times New Roman" w:hAnsi="Times New Roman" w:cs="Times New Roman"/>
               </w:rPr>
               <w:t>Situação</w:t>
             </w:r>
-            <w:proofErr w:type="spellEnd"/>
           </w:p>
         </w:tc>
       </w:tr>
@@ -1133,7 +660,7 @@
         <w:tc>
           <w:tcPr>
             <w:cnfStyle w:val="001000000000" w:firstRow="0" w:lastRow="0" w:firstColumn="1" w:lastColumn="0" w:oddVBand="0" w:evenVBand="0" w:oddHBand="0" w:evenHBand="0" w:firstRowFirstColumn="0" w:firstRowLastColumn="0" w:lastRowFirstColumn="0" w:lastRowLastColumn="0"/>
-            <w:tcW w:w="1969" w:type="dxa"/>
+            <w:tcW w:w="0" w:type="auto"/>
           </w:tcPr>
           <w:p>
             <w:pPr>
@@ -1163,18 +690,10 @@
               <w:t>cedente}</w:t>
             </w:r>
           </w:p>
-          <w:p>
-            <w:pPr>
-              <w:spacing w:line="276" w:lineRule="auto"/>
-              <w:rPr>
-                <w:rFonts w:ascii="Times New Roman" w:hAnsi="Times New Roman" w:cs="Times New Roman"/>
-              </w:rPr>
-            </w:pPr>
-          </w:p>
         </w:tc>
         <w:tc>
           <w:tcPr>
-            <w:tcW w:w="1028" w:type="dxa"/>
+            <w:tcW w:w="0" w:type="auto"/>
           </w:tcPr>
           <w:p>
             <w:pPr>
@@ -1188,27 +707,13 @@
               <w:rPr>
                 <w:rFonts w:ascii="Times New Roman" w:hAnsi="Times New Roman" w:cs="Times New Roman"/>
               </w:rPr>
-              <w:t>{</w:t>
-            </w:r>
-            <w:proofErr w:type="spellStart"/>
-            <w:r>
-              <w:rPr>
-                <w:rFonts w:ascii="Times New Roman" w:hAnsi="Times New Roman" w:cs="Times New Roman"/>
-              </w:rPr>
-              <w:t>sacado</w:t>
-            </w:r>
-            <w:proofErr w:type="spellEnd"/>
-            <w:r>
-              <w:rPr>
-                <w:rFonts w:ascii="Times New Roman" w:hAnsi="Times New Roman" w:cs="Times New Roman"/>
-              </w:rPr>
-              <w:t>}</w:t>
+              <w:t>{sacado}</w:t>
             </w:r>
           </w:p>
         </w:tc>
         <w:tc>
           <w:tcPr>
-            <w:tcW w:w="1062" w:type="dxa"/>
+            <w:tcW w:w="0" w:type="auto"/>
           </w:tcPr>
           <w:p>
             <w:pPr>
@@ -1228,7 +733,7 @@
         </w:tc>
         <w:tc>
           <w:tcPr>
-            <w:tcW w:w="1454" w:type="dxa"/>
+            <w:tcW w:w="0" w:type="auto"/>
           </w:tcPr>
           <w:p>
             <w:pPr>
@@ -1242,27 +747,13 @@
               <w:rPr>
                 <w:rFonts w:ascii="Times New Roman" w:hAnsi="Times New Roman" w:cs="Times New Roman"/>
               </w:rPr>
-              <w:t>{</w:t>
-            </w:r>
-            <w:proofErr w:type="spellStart"/>
-            <w:r>
-              <w:rPr>
-                <w:rFonts w:ascii="Times New Roman" w:hAnsi="Times New Roman" w:cs="Times New Roman"/>
-              </w:rPr>
-              <w:t>vencimento</w:t>
-            </w:r>
-            <w:proofErr w:type="spellEnd"/>
-            <w:r>
-              <w:rPr>
-                <w:rFonts w:ascii="Times New Roman" w:hAnsi="Times New Roman" w:cs="Times New Roman"/>
-              </w:rPr>
-              <w:t>}</w:t>
+              <w:t>{vencimento}</w:t>
             </w:r>
           </w:p>
         </w:tc>
         <w:tc>
           <w:tcPr>
-            <w:tcW w:w="1419" w:type="dxa"/>
+            <w:tcW w:w="0" w:type="auto"/>
           </w:tcPr>
           <w:p>
             <w:pPr>
@@ -1276,27 +767,13 @@
               <w:rPr>
                 <w:rFonts w:ascii="Times New Roman" w:hAnsi="Times New Roman" w:cs="Times New Roman"/>
               </w:rPr>
-              <w:t>{</w:t>
-            </w:r>
-            <w:proofErr w:type="spellStart"/>
-            <w:r>
-              <w:rPr>
-                <w:rFonts w:ascii="Times New Roman" w:hAnsi="Times New Roman" w:cs="Times New Roman"/>
-              </w:rPr>
-              <w:t>documento</w:t>
-            </w:r>
-            <w:proofErr w:type="spellEnd"/>
-            <w:r>
-              <w:rPr>
-                <w:rFonts w:ascii="Times New Roman" w:hAnsi="Times New Roman" w:cs="Times New Roman"/>
-              </w:rPr>
-              <w:t>}</w:t>
+              <w:t>{documento}</w:t>
             </w:r>
           </w:p>
         </w:tc>
         <w:tc>
           <w:tcPr>
-            <w:tcW w:w="1467" w:type="dxa"/>
+            <w:tcW w:w="0" w:type="auto"/>
           </w:tcPr>
           <w:p>
             <w:pPr>
@@ -1310,27 +787,13 @@
               <w:rPr>
                 <w:rFonts w:ascii="Times New Roman" w:hAnsi="Times New Roman" w:cs="Times New Roman"/>
               </w:rPr>
-              <w:t>{</w:t>
-            </w:r>
-            <w:proofErr w:type="spellStart"/>
-            <w:r>
-              <w:rPr>
-                <w:rFonts w:ascii="Times New Roman" w:hAnsi="Times New Roman" w:cs="Times New Roman"/>
-              </w:rPr>
-              <w:t>modalidade</w:t>
-            </w:r>
-            <w:proofErr w:type="spellEnd"/>
-            <w:r>
-              <w:rPr>
-                <w:rFonts w:ascii="Times New Roman" w:hAnsi="Times New Roman" w:cs="Times New Roman"/>
-              </w:rPr>
-              <w:t>}</w:t>
+              <w:t>{modalidade}</w:t>
             </w:r>
           </w:p>
         </w:tc>
         <w:tc>
           <w:tcPr>
-            <w:tcW w:w="1019" w:type="dxa"/>
+            <w:tcW w:w="0" w:type="auto"/>
           </w:tcPr>
           <w:p>
             <w:pPr>
@@ -1381,15 +844,6 @@
               <w:t>/}</w:t>
             </w:r>
           </w:p>
-          <w:p>
-            <w:pPr>
-              <w:spacing w:line="276" w:lineRule="auto"/>
-              <w:cnfStyle w:val="000000100000" w:firstRow="0" w:lastRow="0" w:firstColumn="0" w:lastColumn="0" w:oddVBand="0" w:evenVBand="0" w:oddHBand="1" w:evenHBand="0" w:firstRowFirstColumn="0" w:firstRowLastColumn="0" w:lastRowFirstColumn="0" w:lastRowLastColumn="0"/>
-              <w:rPr>
-                <w:rFonts w:ascii="Times New Roman" w:hAnsi="Times New Roman" w:cs="Times New Roman"/>
-              </w:rPr>
-            </w:pPr>
-          </w:p>
         </w:tc>
       </w:tr>
     </w:tbl>
@@ -1507,6 +961,7 @@
           <w:b/>
           <w:bCs/>
         </w:rPr>
+        <w:lastRenderedPageBreak/>
         <w:t xml:space="preserve">CLÁUSULA </w:t>
       </w:r>
       <w:r>
@@ -1543,21 +998,7 @@
         <w:rPr>
           <w:rFonts w:ascii="Times New Roman" w:hAnsi="Times New Roman" w:cs="Times New Roman"/>
         </w:rPr>
-        <w:t xml:space="preserve">O valor total da </w:t>
-      </w:r>
-      <w:proofErr w:type="spellStart"/>
-      <w:r>
-        <w:rPr>
-          <w:rFonts w:ascii="Times New Roman" w:hAnsi="Times New Roman" w:cs="Times New Roman"/>
-        </w:rPr>
-        <w:t>cessão</w:t>
-      </w:r>
-      <w:proofErr w:type="spellEnd"/>
-      <w:r>
-        <w:rPr>
-          <w:rFonts w:ascii="Times New Roman" w:hAnsi="Times New Roman" w:cs="Times New Roman"/>
-        </w:rPr>
-        <w:t xml:space="preserve"> é de R$ </w:t>
+        <w:t xml:space="preserve">O valor total da cessão é de R$ </w:t>
       </w:r>
       <w:r>
         <w:rPr>
@@ -1591,35 +1032,7 @@
         <w:rPr>
           <w:rFonts w:ascii="Times New Roman" w:hAnsi="Times New Roman" w:cs="Times New Roman"/>
         </w:rPr>
-        <w:t xml:space="preserve">}, a ser </w:t>
-      </w:r>
-      <w:proofErr w:type="spellStart"/>
-      <w:r>
-        <w:rPr>
-          <w:rFonts w:ascii="Times New Roman" w:hAnsi="Times New Roman" w:cs="Times New Roman"/>
-        </w:rPr>
-        <w:t>pago</w:t>
-      </w:r>
-      <w:proofErr w:type="spellEnd"/>
-      <w:r>
-        <w:rPr>
-          <w:rFonts w:ascii="Times New Roman" w:hAnsi="Times New Roman" w:cs="Times New Roman"/>
-        </w:rPr>
-        <w:t xml:space="preserve"> </w:t>
-      </w:r>
-      <w:proofErr w:type="spellStart"/>
-      <w:r>
-        <w:rPr>
-          <w:rFonts w:ascii="Times New Roman" w:hAnsi="Times New Roman" w:cs="Times New Roman"/>
-        </w:rPr>
-        <w:t>até</w:t>
-      </w:r>
-      <w:proofErr w:type="spellEnd"/>
-      <w:r>
-        <w:rPr>
-          <w:rFonts w:ascii="Times New Roman" w:hAnsi="Times New Roman" w:cs="Times New Roman"/>
-        </w:rPr>
-        <w:t xml:space="preserve"> a data de </w:t>
+        <w:t xml:space="preserve">}, a ser pago até a data de </w:t>
       </w:r>
       <w:r>
         <w:rPr>
@@ -1639,6 +1052,20 @@
           <w:rFonts w:ascii="Times New Roman" w:hAnsi="Times New Roman" w:cs="Times New Roman"/>
         </w:rPr>
         <w:t>data_pagamento</w:t>
+      </w:r>
+      <w:proofErr w:type="spellEnd"/>
+      <w:r>
+        <w:rPr>
+          <w:rFonts w:ascii="Times New Roman" w:hAnsi="Times New Roman" w:cs="Times New Roman"/>
+        </w:rPr>
+        <w:t xml:space="preserve"> | </w:t>
+      </w:r>
+      <w:proofErr w:type="spellStart"/>
+      <w:r>
+        <w:rPr>
+          <w:rFonts w:ascii="Times New Roman" w:hAnsi="Times New Roman" w:cs="Times New Roman"/>
+        </w:rPr>
+        <w:t>dateToExtenso</w:t>
       </w:r>
       <w:proofErr w:type="spellEnd"/>
       <w:r>
@@ -1705,77 +1132,7 @@
         <w:rPr>
           <w:rFonts w:ascii="Times New Roman" w:hAnsi="Times New Roman" w:cs="Times New Roman"/>
         </w:rPr>
-        <w:t xml:space="preserve">O </w:t>
-      </w:r>
-      <w:proofErr w:type="spellStart"/>
-      <w:r>
-        <w:rPr>
-          <w:rFonts w:ascii="Times New Roman" w:hAnsi="Times New Roman" w:cs="Times New Roman"/>
-        </w:rPr>
-        <w:t>Cedente</w:t>
-      </w:r>
-      <w:proofErr w:type="spellEnd"/>
-      <w:r>
-        <w:rPr>
-          <w:rFonts w:ascii="Times New Roman" w:hAnsi="Times New Roman" w:cs="Times New Roman"/>
-        </w:rPr>
-        <w:t xml:space="preserve"> </w:t>
-      </w:r>
-      <w:proofErr w:type="spellStart"/>
-      <w:r>
-        <w:rPr>
-          <w:rFonts w:ascii="Times New Roman" w:hAnsi="Times New Roman" w:cs="Times New Roman"/>
-        </w:rPr>
-        <w:t>declara</w:t>
-      </w:r>
-      <w:proofErr w:type="spellEnd"/>
-      <w:r>
-        <w:rPr>
-          <w:rFonts w:ascii="Times New Roman" w:hAnsi="Times New Roman" w:cs="Times New Roman"/>
-        </w:rPr>
-        <w:t xml:space="preserve">, para </w:t>
-      </w:r>
-      <w:proofErr w:type="spellStart"/>
-      <w:r>
-        <w:rPr>
-          <w:rFonts w:ascii="Times New Roman" w:hAnsi="Times New Roman" w:cs="Times New Roman"/>
-        </w:rPr>
-        <w:t>todos</w:t>
-      </w:r>
-      <w:proofErr w:type="spellEnd"/>
-      <w:r>
-        <w:rPr>
-          <w:rFonts w:ascii="Times New Roman" w:hAnsi="Times New Roman" w:cs="Times New Roman"/>
-        </w:rPr>
-        <w:t xml:space="preserve"> </w:t>
-      </w:r>
-      <w:proofErr w:type="spellStart"/>
-      <w:r>
-        <w:rPr>
-          <w:rFonts w:ascii="Times New Roman" w:hAnsi="Times New Roman" w:cs="Times New Roman"/>
-        </w:rPr>
-        <w:t>os</w:t>
-      </w:r>
-      <w:proofErr w:type="spellEnd"/>
-      <w:r>
-        <w:rPr>
-          <w:rFonts w:ascii="Times New Roman" w:hAnsi="Times New Roman" w:cs="Times New Roman"/>
-        </w:rPr>
-        <w:t xml:space="preserve"> fins </w:t>
-      </w:r>
-      <w:proofErr w:type="spellStart"/>
-      <w:r>
-        <w:rPr>
-          <w:rFonts w:ascii="Times New Roman" w:hAnsi="Times New Roman" w:cs="Times New Roman"/>
-        </w:rPr>
-        <w:t>legais</w:t>
-      </w:r>
-      <w:proofErr w:type="spellEnd"/>
-      <w:r>
-        <w:rPr>
-          <w:rFonts w:ascii="Times New Roman" w:hAnsi="Times New Roman" w:cs="Times New Roman"/>
-        </w:rPr>
-        <w:t>:</w:t>
+        <w:t>O Cedente declara, para todos os fins legais:</w:t>
       </w:r>
     </w:p>
     <w:p>
@@ -1916,63 +1273,7 @@
         <w:rPr>
           <w:rFonts w:ascii="Times New Roman" w:hAnsi="Times New Roman" w:cs="Times New Roman"/>
         </w:rPr>
-        <w:t xml:space="preserve">Este </w:t>
-      </w:r>
-      <w:proofErr w:type="spellStart"/>
-      <w:r>
-        <w:rPr>
-          <w:rFonts w:ascii="Times New Roman" w:hAnsi="Times New Roman" w:cs="Times New Roman"/>
-        </w:rPr>
-        <w:t>contrato</w:t>
-      </w:r>
-      <w:proofErr w:type="spellEnd"/>
-      <w:r>
-        <w:rPr>
-          <w:rFonts w:ascii="Times New Roman" w:hAnsi="Times New Roman" w:cs="Times New Roman"/>
-        </w:rPr>
-        <w:t xml:space="preserve"> </w:t>
-      </w:r>
-      <w:proofErr w:type="spellStart"/>
-      <w:r>
-        <w:rPr>
-          <w:rFonts w:ascii="Times New Roman" w:hAnsi="Times New Roman" w:cs="Times New Roman"/>
-        </w:rPr>
-        <w:t>passa</w:t>
-      </w:r>
-      <w:proofErr w:type="spellEnd"/>
-      <w:r>
-        <w:rPr>
-          <w:rFonts w:ascii="Times New Roman" w:hAnsi="Times New Roman" w:cs="Times New Roman"/>
-        </w:rPr>
-        <w:t xml:space="preserve"> a </w:t>
-      </w:r>
-      <w:proofErr w:type="spellStart"/>
-      <w:r>
-        <w:rPr>
-          <w:rFonts w:ascii="Times New Roman" w:hAnsi="Times New Roman" w:cs="Times New Roman"/>
-        </w:rPr>
-        <w:t>vigorar</w:t>
-      </w:r>
-      <w:proofErr w:type="spellEnd"/>
-      <w:r>
-        <w:rPr>
-          <w:rFonts w:ascii="Times New Roman" w:hAnsi="Times New Roman" w:cs="Times New Roman"/>
-        </w:rPr>
-        <w:t xml:space="preserve"> a </w:t>
-      </w:r>
-      <w:proofErr w:type="spellStart"/>
-      <w:r>
-        <w:rPr>
-          <w:rFonts w:ascii="Times New Roman" w:hAnsi="Times New Roman" w:cs="Times New Roman"/>
-        </w:rPr>
-        <w:t>partir</w:t>
-      </w:r>
-      <w:proofErr w:type="spellEnd"/>
-      <w:r>
-        <w:rPr>
-          <w:rFonts w:ascii="Times New Roman" w:hAnsi="Times New Roman" w:cs="Times New Roman"/>
-        </w:rPr>
-        <w:t xml:space="preserve"> de </w:t>
+        <w:t xml:space="preserve">Este contrato passa a vigorar a partir de </w:t>
       </w:r>
       <w:r>
         <w:rPr>
@@ -2012,91 +1313,7 @@
         <w:rPr>
           <w:rFonts w:ascii="Times New Roman" w:hAnsi="Times New Roman" w:cs="Times New Roman"/>
         </w:rPr>
-        <w:t xml:space="preserve">}, </w:t>
-      </w:r>
-      <w:proofErr w:type="spellStart"/>
-      <w:r>
-        <w:rPr>
-          <w:rFonts w:ascii="Times New Roman" w:hAnsi="Times New Roman" w:cs="Times New Roman"/>
-        </w:rPr>
-        <w:t>permanecendo</w:t>
-      </w:r>
-      <w:proofErr w:type="spellEnd"/>
-      <w:r>
-        <w:rPr>
-          <w:rFonts w:ascii="Times New Roman" w:hAnsi="Times New Roman" w:cs="Times New Roman"/>
-        </w:rPr>
-        <w:t xml:space="preserve"> </w:t>
-      </w:r>
-      <w:proofErr w:type="spellStart"/>
-      <w:r>
-        <w:rPr>
-          <w:rFonts w:ascii="Times New Roman" w:hAnsi="Times New Roman" w:cs="Times New Roman"/>
-        </w:rPr>
-        <w:t>válido</w:t>
-      </w:r>
-      <w:proofErr w:type="spellEnd"/>
-      <w:r>
-        <w:rPr>
-          <w:rFonts w:ascii="Times New Roman" w:hAnsi="Times New Roman" w:cs="Times New Roman"/>
-        </w:rPr>
-        <w:t xml:space="preserve"> </w:t>
-      </w:r>
-      <w:proofErr w:type="spellStart"/>
-      <w:r>
-        <w:rPr>
-          <w:rFonts w:ascii="Times New Roman" w:hAnsi="Times New Roman" w:cs="Times New Roman"/>
-        </w:rPr>
-        <w:t>enquanto</w:t>
-      </w:r>
-      <w:proofErr w:type="spellEnd"/>
-      <w:r>
-        <w:rPr>
-          <w:rFonts w:ascii="Times New Roman" w:hAnsi="Times New Roman" w:cs="Times New Roman"/>
-        </w:rPr>
-        <w:t xml:space="preserve"> </w:t>
-      </w:r>
-      <w:proofErr w:type="spellStart"/>
-      <w:r>
-        <w:rPr>
-          <w:rFonts w:ascii="Times New Roman" w:hAnsi="Times New Roman" w:cs="Times New Roman"/>
-        </w:rPr>
-        <w:t>existirem</w:t>
-      </w:r>
-      <w:proofErr w:type="spellEnd"/>
-      <w:r>
-        <w:rPr>
-          <w:rFonts w:ascii="Times New Roman" w:hAnsi="Times New Roman" w:cs="Times New Roman"/>
-        </w:rPr>
-        <w:t xml:space="preserve"> </w:t>
-      </w:r>
-      <w:proofErr w:type="spellStart"/>
-      <w:r>
-        <w:rPr>
-          <w:rFonts w:ascii="Times New Roman" w:hAnsi="Times New Roman" w:cs="Times New Roman"/>
-        </w:rPr>
-        <w:t>obrigações</w:t>
-      </w:r>
-      <w:proofErr w:type="spellEnd"/>
-      <w:r>
-        <w:rPr>
-          <w:rFonts w:ascii="Times New Roman" w:hAnsi="Times New Roman" w:cs="Times New Roman"/>
-        </w:rPr>
-        <w:t xml:space="preserve"> </w:t>
-      </w:r>
-      <w:proofErr w:type="spellStart"/>
-      <w:r>
-        <w:rPr>
-          <w:rFonts w:ascii="Times New Roman" w:hAnsi="Times New Roman" w:cs="Times New Roman"/>
-        </w:rPr>
-        <w:t>pendentes</w:t>
-      </w:r>
-      <w:proofErr w:type="spellEnd"/>
-      <w:r>
-        <w:rPr>
-          <w:rFonts w:ascii="Times New Roman" w:hAnsi="Times New Roman" w:cs="Times New Roman"/>
-        </w:rPr>
-        <w:t xml:space="preserve"> entre as partes.</w:t>
+        <w:t>}, permanecendo válido enquanto existirem obrigações pendentes entre as partes.</w:t>
       </w:r>
     </w:p>
     <w:p>
@@ -2114,23 +1331,13 @@
           <w:bCs/>
         </w:rPr>
       </w:pPr>
-      <w:proofErr w:type="spellStart"/>
       <w:r>
         <w:rPr>
           <w:rFonts w:ascii="Times New Roman" w:hAnsi="Times New Roman" w:cs="Times New Roman"/>
           <w:b/>
           <w:bCs/>
         </w:rPr>
-        <w:t>Assinaturas</w:t>
-      </w:r>
-      <w:proofErr w:type="spellEnd"/>
-      <w:r>
-        <w:rPr>
-          <w:rFonts w:ascii="Times New Roman" w:hAnsi="Times New Roman" w:cs="Times New Roman"/>
-          <w:b/>
-          <w:bCs/>
-        </w:rPr>
-        <w:t>:</w:t>
+        <w:t>Assinaturas:</w:t>
       </w:r>
     </w:p>
     <w:p>
@@ -2146,23 +1353,13 @@
           <w:rFonts w:ascii="Times New Roman" w:hAnsi="Times New Roman" w:cs="Times New Roman"/>
         </w:rPr>
       </w:pPr>
-      <w:proofErr w:type="spellStart"/>
       <w:r>
         <w:rPr>
           <w:rFonts w:ascii="Times New Roman" w:hAnsi="Times New Roman" w:cs="Times New Roman"/>
           <w:b/>
           <w:bCs/>
         </w:rPr>
-        <w:t>Cedente</w:t>
-      </w:r>
-      <w:proofErr w:type="spellEnd"/>
-      <w:r>
-        <w:rPr>
-          <w:rFonts w:ascii="Times New Roman" w:hAnsi="Times New Roman" w:cs="Times New Roman"/>
-          <w:b/>
-          <w:bCs/>
-        </w:rPr>
-        <w:t>:</w:t>
+        <w:t>Cedente:</w:t>
       </w:r>
       <w:r>
         <w:rPr>
@@ -2184,23 +1381,13 @@
           <w:rFonts w:ascii="Times New Roman" w:hAnsi="Times New Roman" w:cs="Times New Roman"/>
         </w:rPr>
       </w:pPr>
-      <w:proofErr w:type="spellStart"/>
       <w:r>
         <w:rPr>
           <w:rFonts w:ascii="Times New Roman" w:hAnsi="Times New Roman" w:cs="Times New Roman"/>
           <w:b/>
           <w:bCs/>
         </w:rPr>
-        <w:t>Cessionário</w:t>
-      </w:r>
-      <w:proofErr w:type="spellEnd"/>
-      <w:r>
-        <w:rPr>
-          <w:rFonts w:ascii="Times New Roman" w:hAnsi="Times New Roman" w:cs="Times New Roman"/>
-          <w:b/>
-          <w:bCs/>
-        </w:rPr>
-        <w:t>:</w:t>
+        <w:t>Cessionário:</w:t>
       </w:r>
       <w:r>
         <w:rPr>
@@ -2819,6 +2006,9 @@
     <w:name w:val="Normal"/>
     <w:qFormat/>
     <w:rsid w:val="00FC693F"/>
+    <w:rPr>
+      <w:lang w:val="pt-BR"/>
+    </w:rPr>
   </w:style>
   <w:style w:type="paragraph" w:styleId="Ttulo1">
     <w:name w:val="heading 1"/>

</xml_diff>